<commit_message>
Update product pricing and template details
- Increased the base price of the LS2100 Loop Powered Level Switch from $480.00 to $520.00 in both the product models JSON and the SQL database.
- Adjusted the price of 22 AWG Belden cable in the LS8000 template from $0.70 to $0.90 per foot, reflecting updated cost information.
- Ensured consistency across product pricing in the database and template files for accurate quoting.
</commit_message>
<xml_diff>
--- a/export/templates/LS8000_template.docx
+++ b/export/templates/LS8000_template.docx
@@ -578,13 +578,7 @@
         <w:rPr>
           <w:szCs w:val="24"/>
         </w:rPr>
-        <w:t>ANY</w:t>
-      </w:r>
-      <w:r>
-        <w:rPr>
-          <w:szCs w:val="24"/>
-        </w:rPr>
-        <w:t xml:space="preserve"> QTY</w:t>
+        <w:t>ANY QTY</w:t>
         <w:tab/>
       </w:r>
       <w:r>
@@ -598,13 +592,19 @@
         <w:rPr>
           <w:szCs w:val="24"/>
         </w:rPr>
-        <w:t xml:space="preserve">    $ </w:t>
-      </w:r>
-      <w:r>
-        <w:rPr>
-          <w:szCs w:val="24"/>
-        </w:rPr>
-        <w:t>0.70 PER FT</w:t>
+        <w:t xml:space="preserve">    $ 0.</w:t>
+      </w:r>
+      <w:r>
+        <w:rPr>
+          <w:szCs w:val="24"/>
+        </w:rPr>
+        <w:t>9</w:t>
+      </w:r>
+      <w:r>
+        <w:rPr>
+          <w:szCs w:val="24"/>
+        </w:rPr>
+        <w:t>0 PER FT</w:t>
       </w:r>
     </w:p>
     <w:p>

</xml_diff>